<commit_message>
Loading board state, now sorting out players selecting only their pieces then sending board across
</commit_message>
<xml_diff>
--- a/Documentation/Final Report.docx
+++ b/Documentation/Final Report.docx
@@ -2,11 +2,660 @@
 <file path=word/document.xml><?xml version="1.0" encoding="utf-8"?>
 <w:document xmlns:wpc="http://schemas.microsoft.com/office/word/2010/wordprocessingCanvas" xmlns:cx="http://schemas.microsoft.com/office/drawing/2014/chartex" xmlns:cx1="http://schemas.microsoft.com/office/drawing/2015/9/8/chartex" xmlns:cx2="http://schemas.microsoft.com/office/drawing/2015/10/21/chartex" xmlns:cx3="http://schemas.microsoft.com/office/drawing/2016/5/9/chartex" xmlns:cx4="http://schemas.microsoft.com/office/drawing/2016/5/10/chartex" xmlns:cx5="http://schemas.microsoft.com/office/drawing/2016/5/11/chartex" xmlns:cx6="http://schemas.microsoft.com/office/drawing/2016/5/12/chartex" xmlns:cx7="http://schemas.microsoft.com/office/drawing/2016/5/13/chartex" xmlns:cx8="http://schemas.microsoft.com/office/drawing/2016/5/14/chartex" xmlns:mc="http://schemas.openxmlformats.org/markup-compatibility/2006" xmlns:aink="http://schemas.microsoft.com/office/drawing/2016/ink" xmlns:am3d="http://schemas.microsoft.com/office/drawing/2017/model3d" xmlns:o="urn:schemas-microsoft-com:office:office" xmlns:r="http://schemas.openxmlformats.org/officeDocument/2006/relationships" xmlns:m="http://schemas.openxmlformats.org/officeDocument/2006/math" xmlns:v="urn:schemas-microsoft-com:vml" xmlns:wp14="http://schemas.microsoft.com/office/word/2010/wordprocessingDrawing" xmlns:wp="http://schemas.openxmlformats.org/drawingml/2006/wordprocessingDrawing" xmlns:w10="urn:schemas-microsoft-com:office:word" xmlns:w="http://schemas.openxmlformats.org/wordprocessingml/2006/main" xmlns:w14="http://schemas.microsoft.com/office/word/2010/wordml" xmlns:w15="http://schemas.microsoft.com/office/word/2012/wordml" xmlns:w16cid="http://schemas.microsoft.com/office/word/2016/wordml/cid" xmlns:w16se="http://schemas.microsoft.com/office/word/2015/wordml/symex" xmlns:wpg="http://schemas.microsoft.com/office/word/2010/wordprocessingGroup" xmlns:wpi="http://schemas.microsoft.com/office/word/2010/wordprocessingInk" xmlns:wne="http://schemas.microsoft.com/office/word/2006/wordml" xmlns:wps="http://schemas.microsoft.com/office/word/2010/wordprocessingShape" mc:Ignorable="w14 w15 w16se w16cid wp14">
   <w:body>
+    <w:sdt>
+      <w:sdtPr>
+        <w:id w:val="694120631"/>
+        <w:docPartObj>
+          <w:docPartGallery w:val="Cover Pages"/>
+          <w:docPartUnique/>
+        </w:docPartObj>
+      </w:sdtPr>
+      <w:sdtContent>
+        <w:p>
+          <w:r>
+            <w:rPr>
+              <w:noProof/>
+            </w:rPr>
+            <mc:AlternateContent>
+              <mc:Choice Requires="wpg">
+                <w:drawing>
+                  <wp:anchor distT="0" distB="0" distL="114300" distR="114300" simplePos="0" relativeHeight="251662336" behindDoc="0" locked="0" layoutInCell="1" allowOverlap="1">
+                    <wp:simplePos x="0" y="0"/>
+                    <wp:positionH relativeFrom="page">
+                      <wp:align>center</wp:align>
+                    </wp:positionH>
+                    <mc:AlternateContent>
+                      <mc:Choice Requires="wp14">
+                        <wp:positionV relativeFrom="page">
+                          <wp14:pctPosVOffset>2300</wp14:pctPosVOffset>
+                        </wp:positionV>
+                      </mc:Choice>
+                      <mc:Fallback>
+                        <wp:positionV relativeFrom="page">
+                          <wp:posOffset>245745</wp:posOffset>
+                        </wp:positionV>
+                      </mc:Fallback>
+                    </mc:AlternateContent>
+                    <wp:extent cx="7315200" cy="1215391"/>
+                    <wp:effectExtent l="0" t="0" r="1270" b="1905"/>
+                    <wp:wrapNone/>
+                    <wp:docPr id="149" name="Group 149"/>
+                    <wp:cNvGraphicFramePr/>
+                    <a:graphic xmlns:a="http://schemas.openxmlformats.org/drawingml/2006/main">
+                      <a:graphicData uri="http://schemas.microsoft.com/office/word/2010/wordprocessingGroup">
+                        <wpg:wgp>
+                          <wpg:cNvGrpSpPr/>
+                          <wpg:grpSpPr>
+                            <a:xfrm>
+                              <a:off x="0" y="0"/>
+                              <a:ext cx="7315200" cy="1215391"/>
+                              <a:chOff x="0" y="-1"/>
+                              <a:chExt cx="7315200" cy="1216153"/>
+                            </a:xfrm>
+                          </wpg:grpSpPr>
+                          <wps:wsp>
+                            <wps:cNvPr id="150" name="Rectangle 51"/>
+                            <wps:cNvSpPr/>
+                            <wps:spPr>
+                              <a:xfrm>
+                                <a:off x="0" y="-1"/>
+                                <a:ext cx="7315200" cy="1130373"/>
+                              </a:xfrm>
+                              <a:custGeom>
+                                <a:avLst/>
+                                <a:gdLst>
+                                  <a:gd name="connsiteX0" fmla="*/ 0 w 7312660"/>
+                                  <a:gd name="connsiteY0" fmla="*/ 0 h 1215390"/>
+                                  <a:gd name="connsiteX1" fmla="*/ 7312660 w 7312660"/>
+                                  <a:gd name="connsiteY1" fmla="*/ 0 h 1215390"/>
+                                  <a:gd name="connsiteX2" fmla="*/ 7312660 w 7312660"/>
+                                  <a:gd name="connsiteY2" fmla="*/ 1215390 h 1215390"/>
+                                  <a:gd name="connsiteX3" fmla="*/ 0 w 7312660"/>
+                                  <a:gd name="connsiteY3" fmla="*/ 1215390 h 1215390"/>
+                                  <a:gd name="connsiteX4" fmla="*/ 0 w 7312660"/>
+                                  <a:gd name="connsiteY4" fmla="*/ 0 h 1215390"/>
+                                  <a:gd name="connsiteX0" fmla="*/ 0 w 7312660"/>
+                                  <a:gd name="connsiteY0" fmla="*/ 0 h 1215390"/>
+                                  <a:gd name="connsiteX1" fmla="*/ 7312660 w 7312660"/>
+                                  <a:gd name="connsiteY1" fmla="*/ 0 h 1215390"/>
+                                  <a:gd name="connsiteX2" fmla="*/ 7312660 w 7312660"/>
+                                  <a:gd name="connsiteY2" fmla="*/ 1215390 h 1215390"/>
+                                  <a:gd name="connsiteX3" fmla="*/ 3667125 w 7312660"/>
+                                  <a:gd name="connsiteY3" fmla="*/ 1209675 h 1215390"/>
+                                  <a:gd name="connsiteX4" fmla="*/ 0 w 7312660"/>
+                                  <a:gd name="connsiteY4" fmla="*/ 1215390 h 1215390"/>
+                                  <a:gd name="connsiteX5" fmla="*/ 0 w 7312660"/>
+                                  <a:gd name="connsiteY5" fmla="*/ 0 h 1215390"/>
+                                  <a:gd name="connsiteX0" fmla="*/ 0 w 7312660"/>
+                                  <a:gd name="connsiteY0" fmla="*/ 0 h 1215390"/>
+                                  <a:gd name="connsiteX1" fmla="*/ 7312660 w 7312660"/>
+                                  <a:gd name="connsiteY1" fmla="*/ 0 h 1215390"/>
+                                  <a:gd name="connsiteX2" fmla="*/ 7312660 w 7312660"/>
+                                  <a:gd name="connsiteY2" fmla="*/ 1215390 h 1215390"/>
+                                  <a:gd name="connsiteX3" fmla="*/ 3619500 w 7312660"/>
+                                  <a:gd name="connsiteY3" fmla="*/ 733425 h 1215390"/>
+                                  <a:gd name="connsiteX4" fmla="*/ 0 w 7312660"/>
+                                  <a:gd name="connsiteY4" fmla="*/ 1215390 h 1215390"/>
+                                  <a:gd name="connsiteX5" fmla="*/ 0 w 7312660"/>
+                                  <a:gd name="connsiteY5" fmla="*/ 0 h 1215390"/>
+                                  <a:gd name="connsiteX0" fmla="*/ 0 w 7312660"/>
+                                  <a:gd name="connsiteY0" fmla="*/ 0 h 1215390"/>
+                                  <a:gd name="connsiteX1" fmla="*/ 7312660 w 7312660"/>
+                                  <a:gd name="connsiteY1" fmla="*/ 0 h 1215390"/>
+                                  <a:gd name="connsiteX2" fmla="*/ 7312660 w 7312660"/>
+                                  <a:gd name="connsiteY2" fmla="*/ 1129665 h 1215390"/>
+                                  <a:gd name="connsiteX3" fmla="*/ 3619500 w 7312660"/>
+                                  <a:gd name="connsiteY3" fmla="*/ 733425 h 1215390"/>
+                                  <a:gd name="connsiteX4" fmla="*/ 0 w 7312660"/>
+                                  <a:gd name="connsiteY4" fmla="*/ 1215390 h 1215390"/>
+                                  <a:gd name="connsiteX5" fmla="*/ 0 w 7312660"/>
+                                  <a:gd name="connsiteY5" fmla="*/ 0 h 1215390"/>
+                                  <a:gd name="connsiteX0" fmla="*/ 9525 w 7322185"/>
+                                  <a:gd name="connsiteY0" fmla="*/ 0 h 1129665"/>
+                                  <a:gd name="connsiteX1" fmla="*/ 7322185 w 7322185"/>
+                                  <a:gd name="connsiteY1" fmla="*/ 0 h 1129665"/>
+                                  <a:gd name="connsiteX2" fmla="*/ 7322185 w 7322185"/>
+                                  <a:gd name="connsiteY2" fmla="*/ 1129665 h 1129665"/>
+                                  <a:gd name="connsiteX3" fmla="*/ 3629025 w 7322185"/>
+                                  <a:gd name="connsiteY3" fmla="*/ 733425 h 1129665"/>
+                                  <a:gd name="connsiteX4" fmla="*/ 0 w 7322185"/>
+                                  <a:gd name="connsiteY4" fmla="*/ 1091565 h 1129665"/>
+                                  <a:gd name="connsiteX5" fmla="*/ 9525 w 7322185"/>
+                                  <a:gd name="connsiteY5" fmla="*/ 0 h 1129665"/>
+                                  <a:gd name="connsiteX0" fmla="*/ 0 w 7312660"/>
+                                  <a:gd name="connsiteY0" fmla="*/ 0 h 1129665"/>
+                                  <a:gd name="connsiteX1" fmla="*/ 7312660 w 7312660"/>
+                                  <a:gd name="connsiteY1" fmla="*/ 0 h 1129665"/>
+                                  <a:gd name="connsiteX2" fmla="*/ 7312660 w 7312660"/>
+                                  <a:gd name="connsiteY2" fmla="*/ 1129665 h 1129665"/>
+                                  <a:gd name="connsiteX3" fmla="*/ 3619500 w 7312660"/>
+                                  <a:gd name="connsiteY3" fmla="*/ 733425 h 1129665"/>
+                                  <a:gd name="connsiteX4" fmla="*/ 0 w 7312660"/>
+                                  <a:gd name="connsiteY4" fmla="*/ 1091565 h 1129665"/>
+                                  <a:gd name="connsiteX5" fmla="*/ 0 w 7312660"/>
+                                  <a:gd name="connsiteY5" fmla="*/ 0 h 1129665"/>
+                                </a:gdLst>
+                                <a:ahLst/>
+                                <a:cxnLst>
+                                  <a:cxn ang="0">
+                                    <a:pos x="connsiteX0" y="connsiteY0"/>
+                                  </a:cxn>
+                                  <a:cxn ang="0">
+                                    <a:pos x="connsiteX1" y="connsiteY1"/>
+                                  </a:cxn>
+                                  <a:cxn ang="0">
+                                    <a:pos x="connsiteX2" y="connsiteY2"/>
+                                  </a:cxn>
+                                  <a:cxn ang="0">
+                                    <a:pos x="connsiteX3" y="connsiteY3"/>
+                                  </a:cxn>
+                                  <a:cxn ang="0">
+                                    <a:pos x="connsiteX4" y="connsiteY4"/>
+                                  </a:cxn>
+                                  <a:cxn ang="0">
+                                    <a:pos x="connsiteX5" y="connsiteY5"/>
+                                  </a:cxn>
+                                </a:cxnLst>
+                                <a:rect l="l" t="t" r="r" b="b"/>
+                                <a:pathLst>
+                                  <a:path w="7312660" h="1129665">
+                                    <a:moveTo>
+                                      <a:pt x="0" y="0"/>
+                                    </a:moveTo>
+                                    <a:lnTo>
+                                      <a:pt x="7312660" y="0"/>
+                                    </a:lnTo>
+                                    <a:lnTo>
+                                      <a:pt x="7312660" y="1129665"/>
+                                    </a:lnTo>
+                                    <a:lnTo>
+                                      <a:pt x="3619500" y="733425"/>
+                                    </a:lnTo>
+                                    <a:lnTo>
+                                      <a:pt x="0" y="1091565"/>
+                                    </a:lnTo>
+                                    <a:lnTo>
+                                      <a:pt x="0" y="0"/>
+                                    </a:lnTo>
+                                    <a:close/>
+                                  </a:path>
+                                </a:pathLst>
+                              </a:custGeom>
+                              <a:ln>
+                                <a:noFill/>
+                              </a:ln>
+                            </wps:spPr>
+                            <wps:style>
+                              <a:lnRef idx="2">
+                                <a:schemeClr val="accent1">
+                                  <a:shade val="50000"/>
+                                </a:schemeClr>
+                              </a:lnRef>
+                              <a:fillRef idx="1">
+                                <a:schemeClr val="accent1"/>
+                              </a:fillRef>
+                              <a:effectRef idx="0">
+                                <a:schemeClr val="accent1"/>
+                              </a:effectRef>
+                              <a:fontRef idx="minor">
+                                <a:schemeClr val="lt1"/>
+                              </a:fontRef>
+                            </wps:style>
+                            <wps:bodyPr rot="0" spcFirstLastPara="0" vertOverflow="overflow" horzOverflow="overflow" vert="horz" wrap="square" lIns="91440" tIns="45720" rIns="91440" bIns="45720" numCol="1" spcCol="0" rtlCol="0" fromWordArt="0" anchor="ctr" anchorCtr="0" forceAA="0" compatLnSpc="1">
+                              <a:prstTxWarp prst="textNoShape">
+                                <a:avLst/>
+                              </a:prstTxWarp>
+                              <a:noAutofit/>
+                            </wps:bodyPr>
+                          </wps:wsp>
+                          <wps:wsp>
+                            <wps:cNvPr id="151" name="Rectangle 151"/>
+                            <wps:cNvSpPr/>
+                            <wps:spPr>
+                              <a:xfrm>
+                                <a:off x="0" y="0"/>
+                                <a:ext cx="7315200" cy="1216152"/>
+                              </a:xfrm>
+                              <a:prstGeom prst="rect">
+                                <a:avLst/>
+                              </a:prstGeom>
+                              <a:blipFill>
+                                <a:blip r:embed="rId4"/>
+                                <a:stretch>
+                                  <a:fillRect r="-7574"/>
+                                </a:stretch>
+                              </a:blipFill>
+                              <a:ln>
+                                <a:noFill/>
+                              </a:ln>
+                            </wps:spPr>
+                            <wps:style>
+                              <a:lnRef idx="2">
+                                <a:schemeClr val="accent1">
+                                  <a:shade val="50000"/>
+                                </a:schemeClr>
+                              </a:lnRef>
+                              <a:fillRef idx="1">
+                                <a:schemeClr val="accent1"/>
+                              </a:fillRef>
+                              <a:effectRef idx="0">
+                                <a:schemeClr val="accent1"/>
+                              </a:effectRef>
+                              <a:fontRef idx="minor">
+                                <a:schemeClr val="lt1"/>
+                              </a:fontRef>
+                            </wps:style>
+                            <wps:bodyPr rot="0" spcFirstLastPara="0" vertOverflow="overflow" horzOverflow="overflow" vert="horz" wrap="square" lIns="91440" tIns="45720" rIns="91440" bIns="45720" numCol="1" spcCol="0" rtlCol="0" fromWordArt="0" anchor="ctr" anchorCtr="0" forceAA="0" compatLnSpc="1">
+                              <a:prstTxWarp prst="textNoShape">
+                                <a:avLst/>
+                              </a:prstTxWarp>
+                              <a:noAutofit/>
+                            </wps:bodyPr>
+                          </wps:wsp>
+                        </wpg:wgp>
+                      </a:graphicData>
+                    </a:graphic>
+                    <wp14:sizeRelH relativeFrom="page">
+                      <wp14:pctWidth>94100</wp14:pctWidth>
+                    </wp14:sizeRelH>
+                    <wp14:sizeRelV relativeFrom="page">
+                      <wp14:pctHeight>12100</wp14:pctHeight>
+                    </wp14:sizeRelV>
+                  </wp:anchor>
+                </w:drawing>
+              </mc:Choice>
+              <mc:Fallback>
+                <w:pict>
+                  <v:group w14:anchorId="5AC6A458" id="Group 149" o:spid="_x0000_s1026" style="position:absolute;margin-left:0;margin-top:0;width:8in;height:95.7pt;z-index:251662336;mso-width-percent:941;mso-height-percent:121;mso-top-percent:23;mso-position-horizontal:center;mso-position-horizontal-relative:page;mso-position-vertical-relative:page;mso-width-percent:941;mso-height-percent:121;mso-top-percent:23" coordorigin="" coordsize="73152,12161" o:gfxdata="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">
+                    <v:shape id="Rectangle 51" o:spid="_x0000_s1027" style="position:absolute;width:73152;height:11303;visibility:visible;mso-wrap-style:square;v-text-anchor:middle" coordsize="7312660,1129665" o:gfxdata="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" path="m,l7312660,r,1129665l3619500,733425,,1091565,,xe" fillcolor="#4472c4 [3204]" stroked="f" strokeweight="1pt">
+                      <v:stroke joinstyle="miter"/>
+                      <v:path arrowok="t" o:connecttype="custom" o:connectlocs="0,0;7315200,0;7315200,1130373;3620757,733885;0,1092249;0,0" o:connectangles="0,0,0,0,0,0"/>
+                    </v:shape>
+                    <v:rect id="Rectangle 151" o:spid="_x0000_s1028" style="position:absolute;width:73152;height:12161;visibility:visible;mso-wrap-style:square;v-text-anchor:middle" o:gfxdata="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" stroked="f" strokeweight="1pt">
+                      <v:fill r:id="rId5" o:title="" recolor="t" rotate="t" type="frame"/>
+                    </v:rect>
+                    <w10:wrap anchorx="page" anchory="page"/>
+                  </v:group>
+                </w:pict>
+              </mc:Fallback>
+            </mc:AlternateContent>
+          </w:r>
+        </w:p>
+        <w:p>
+          <w:pPr>
+            <w:rPr>
+              <w:rFonts w:asciiTheme="majorHAnsi" w:eastAsiaTheme="majorEastAsia" w:hAnsiTheme="majorHAnsi" w:cstheme="majorBidi"/>
+              <w:color w:val="2F5496" w:themeColor="accent1" w:themeShade="BF"/>
+              <w:sz w:val="32"/>
+              <w:szCs w:val="32"/>
+            </w:rPr>
+          </w:pPr>
+          <w:r>
+            <w:rPr>
+              <w:noProof/>
+            </w:rPr>
+            <mc:AlternateContent>
+              <mc:Choice Requires="wps">
+                <w:drawing>
+                  <wp:anchor distT="0" distB="0" distL="114300" distR="114300" simplePos="0" relativeHeight="251663360" behindDoc="0" locked="0" layoutInCell="1" allowOverlap="1">
+                    <wp:simplePos x="0" y="0"/>
+                    <wp:positionH relativeFrom="margin">
+                      <wp:align>right</wp:align>
+                    </wp:positionH>
+                    <wp:positionV relativeFrom="paragraph">
+                      <wp:posOffset>2524125</wp:posOffset>
+                    </wp:positionV>
+                    <wp:extent cx="3533775" cy="1247775"/>
+                    <wp:effectExtent l="0" t="0" r="28575" b="28575"/>
+                    <wp:wrapNone/>
+                    <wp:docPr id="1" name="Text Box 1"/>
+                    <wp:cNvGraphicFramePr/>
+                    <a:graphic xmlns:a="http://schemas.openxmlformats.org/drawingml/2006/main">
+                      <a:graphicData uri="http://schemas.microsoft.com/office/word/2010/wordprocessingShape">
+                        <wps:wsp>
+                          <wps:cNvSpPr txBox="1"/>
+                          <wps:spPr>
+                            <a:xfrm>
+                              <a:off x="0" y="0"/>
+                              <a:ext cx="3533775" cy="1247775"/>
+                            </a:xfrm>
+                            <a:prstGeom prst="rect">
+                              <a:avLst/>
+                            </a:prstGeom>
+                            <a:solidFill>
+                              <a:schemeClr val="lt1"/>
+                            </a:solidFill>
+                            <a:ln w="6350">
+                              <a:solidFill>
+                                <a:schemeClr val="bg1"/>
+                              </a:solidFill>
+                            </a:ln>
+                          </wps:spPr>
+                          <wps:txbx>
+                            <w:txbxContent>
+                              <w:p>
+                                <w:r>
+                                  <w:t>Produced by: Callum Gwynedd Hay Hutchinson</w:t>
+                                </w:r>
+                              </w:p>
+                              <w:p>
+                                <w:pPr>
+                                  <w:ind w:left="720" w:firstLine="720"/>
+                                </w:pPr>
+                                <w:hyperlink r:id="rId6" w:history="1">
+                                  <w:r>
+                                    <w:rPr>
+                                      <w:rStyle w:val="Hyperlink"/>
+                                    </w:rPr>
+                                    <w:t>Cgh2@aber.ac.uk</w:t>
+                                  </w:r>
+                                </w:hyperlink>
+                              </w:p>
+                              <w:p/>
+                            </w:txbxContent>
+                          </wps:txbx>
+                          <wps:bodyPr rot="0" spcFirstLastPara="0" vertOverflow="overflow" horzOverflow="overflow" vert="horz" wrap="square" lIns="91440" tIns="45720" rIns="91440" bIns="45720" numCol="1" spcCol="0" rtlCol="0" fromWordArt="0" anchor="t" anchorCtr="0" forceAA="0" compatLnSpc="1">
+                            <a:prstTxWarp prst="textNoShape">
+                              <a:avLst/>
+                            </a:prstTxWarp>
+                            <a:noAutofit/>
+                          </wps:bodyPr>
+                        </wps:wsp>
+                      </a:graphicData>
+                    </a:graphic>
+                    <wp14:sizeRelH relativeFrom="margin">
+                      <wp14:pctWidth>0</wp14:pctWidth>
+                    </wp14:sizeRelH>
+                  </wp:anchor>
+                </w:drawing>
+              </mc:Choice>
+              <mc:Fallback>
+                <w:pict>
+                  <v:shapetype id="_x0000_t202" coordsize="21600,21600" o:spt="202" path="m,l,21600r21600,l21600,xe">
+                    <v:stroke joinstyle="miter"/>
+                    <v:path gradientshapeok="t" o:connecttype="rect"/>
+                  </v:shapetype>
+                  <v:shape id="Text Box 1" o:spid="_x0000_s1026" type="#_x0000_t202" style="position:absolute;margin-left:227.05pt;margin-top:198.75pt;width:278.25pt;height:98.25pt;z-index:251663360;visibility:visible;mso-wrap-style:square;mso-width-percent:0;mso-wrap-distance-left:9pt;mso-wrap-distance-top:0;mso-wrap-distance-right:9pt;mso-wrap-distance-bottom:0;mso-position-horizontal:right;mso-position-horizontal-relative:margin;mso-position-vertical:absolute;mso-position-vertical-relative:text;mso-width-percent:0;mso-width-relative:margin;v-text-anchor:top" o:gfxdata="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" fillcolor="white [3201]" strokecolor="white [3212]" strokeweight=".5pt">
+                    <v:textbox>
+                      <w:txbxContent>
+                        <w:p>
+                          <w:r>
+                            <w:t>Produced by: Callum Gwynedd Hay Hutchinson</w:t>
+                          </w:r>
+                        </w:p>
+                        <w:p>
+                          <w:pPr>
+                            <w:ind w:left="720" w:firstLine="720"/>
+                          </w:pPr>
+                          <w:hyperlink r:id="rId7" w:history="1">
+                            <w:r>
+                              <w:rPr>
+                                <w:rStyle w:val="Hyperlink"/>
+                              </w:rPr>
+                              <w:t>Cgh2@aber.ac.uk</w:t>
+                            </w:r>
+                          </w:hyperlink>
+                        </w:p>
+                        <w:p/>
+                      </w:txbxContent>
+                    </v:textbox>
+                    <w10:wrap anchorx="margin"/>
+                  </v:shape>
+                </w:pict>
+              </mc:Fallback>
+            </mc:AlternateContent>
+          </w:r>
+          <w:r>
+            <w:rPr>
+              <w:noProof/>
+            </w:rPr>
+            <mc:AlternateContent>
+              <mc:Choice Requires="wps">
+                <w:drawing>
+                  <wp:anchor distT="0" distB="0" distL="114300" distR="114300" simplePos="0" relativeHeight="251659264" behindDoc="0" locked="0" layoutInCell="1" allowOverlap="1">
+                    <wp:simplePos x="0" y="0"/>
+                    <wp:positionH relativeFrom="margin">
+                      <wp:align>center</wp:align>
+                    </wp:positionH>
+                    <wp:positionV relativeFrom="page">
+                      <wp:posOffset>1980565</wp:posOffset>
+                    </wp:positionV>
+                    <wp:extent cx="7315200" cy="1504315"/>
+                    <wp:effectExtent l="0" t="0" r="0" b="635"/>
+                    <wp:wrapSquare wrapText="bothSides"/>
+                    <wp:docPr id="154" name="Text Box 154"/>
+                    <wp:cNvGraphicFramePr/>
+                    <a:graphic xmlns:a="http://schemas.openxmlformats.org/drawingml/2006/main">
+                      <a:graphicData uri="http://schemas.microsoft.com/office/word/2010/wordprocessingShape">
+                        <wps:wsp>
+                          <wps:cNvSpPr txBox="1"/>
+                          <wps:spPr>
+                            <a:xfrm>
+                              <a:off x="0" y="0"/>
+                              <a:ext cx="7315200" cy="1504315"/>
+                            </a:xfrm>
+                            <a:prstGeom prst="rect">
+                              <a:avLst/>
+                            </a:prstGeom>
+                            <a:noFill/>
+                            <a:ln w="6350">
+                              <a:noFill/>
+                            </a:ln>
+                            <a:effectLst/>
+                          </wps:spPr>
+                          <wps:style>
+                            <a:lnRef idx="0">
+                              <a:schemeClr val="accent1"/>
+                            </a:lnRef>
+                            <a:fillRef idx="0">
+                              <a:schemeClr val="accent1"/>
+                            </a:fillRef>
+                            <a:effectRef idx="0">
+                              <a:schemeClr val="accent1"/>
+                            </a:effectRef>
+                            <a:fontRef idx="minor">
+                              <a:schemeClr val="dk1"/>
+                            </a:fontRef>
+                          </wps:style>
+                          <wps:txbx>
+                            <w:txbxContent>
+                              <w:p>
+                                <w:pPr>
+                                  <w:jc w:val="right"/>
+                                  <w:rPr>
+                                    <w:color w:val="4472C4" w:themeColor="accent1"/>
+                                    <w:sz w:val="64"/>
+                                    <w:szCs w:val="64"/>
+                                  </w:rPr>
+                                </w:pPr>
+                                <w:sdt>
+                                  <w:sdtPr>
+                                    <w:rPr>
+                                      <w:caps/>
+                                      <w:color w:val="4472C4" w:themeColor="accent1"/>
+                                      <w:sz w:val="64"/>
+                                      <w:szCs w:val="64"/>
+                                    </w:rPr>
+                                    <w:alias w:val="Title"/>
+                                    <w:tag w:val=""/>
+                                    <w:id w:val="630141079"/>
+                                    <w:dataBinding w:prefixMappings="xmlns:ns0='http://purl.org/dc/elements/1.1/' xmlns:ns1='http://schemas.openxmlformats.org/package/2006/metadata/core-properties' " w:xpath="/ns1:coreProperties[1]/ns0:title[1]" w:storeItemID="{6C3C8BC8-F283-45AE-878A-BAB7291924A1}"/>
+                                    <w:text w:multiLine="1"/>
+                                  </w:sdtPr>
+                                  <w:sdtEndPr>
+                                    <w:rPr>
+                                      <w:caps w:val="0"/>
+                                    </w:rPr>
+                                  </w:sdtEndPr>
+                                  <w:sdtContent>
+                                    <w:r>
+                                      <w:rPr>
+                                        <w:caps/>
+                                        <w:color w:val="4472C4" w:themeColor="accent1"/>
+                                        <w:sz w:val="64"/>
+                                        <w:szCs w:val="64"/>
+                                      </w:rPr>
+                                      <w:t>Maces and Talons</w:t>
+                                    </w:r>
+                                  </w:sdtContent>
+                                </w:sdt>
+                              </w:p>
+                              <w:sdt>
+                                <w:sdtPr>
+                                  <w:rPr>
+                                    <w:color w:val="404040" w:themeColor="text1" w:themeTint="BF"/>
+                                    <w:sz w:val="36"/>
+                                    <w:szCs w:val="36"/>
+                                  </w:rPr>
+                                  <w:alias w:val="Subtitle"/>
+                                  <w:tag w:val=""/>
+                                  <w:id w:val="1759551507"/>
+                                  <w:dataBinding w:prefixMappings="xmlns:ns0='http://purl.org/dc/elements/1.1/' xmlns:ns1='http://schemas.openxmlformats.org/package/2006/metadata/core-properties' " w:xpath="/ns1:coreProperties[1]/ns0:subject[1]" w:storeItemID="{6C3C8BC8-F283-45AE-878A-BAB7291924A1}"/>
+                                  <w:text/>
+                                </w:sdtPr>
+                                <w:sdtContent>
+                                  <w:p>
+                                    <w:pPr>
+                                      <w:jc w:val="right"/>
+                                      <w:rPr>
+                                        <w:smallCaps/>
+                                        <w:color w:val="404040" w:themeColor="text1" w:themeTint="BF"/>
+                                        <w:sz w:val="36"/>
+                                        <w:szCs w:val="36"/>
+                                      </w:rPr>
+                                    </w:pPr>
+                                    <w:r>
+                                      <w:rPr>
+                                        <w:color w:val="404040" w:themeColor="text1" w:themeTint="BF"/>
+                                        <w:sz w:val="36"/>
+                                        <w:szCs w:val="36"/>
+                                      </w:rPr>
+                                      <w:t>Hnefatafl</w:t>
+                                    </w:r>
+                                  </w:p>
+                                </w:sdtContent>
+                              </w:sdt>
+                            </w:txbxContent>
+                          </wps:txbx>
+                          <wps:bodyPr rot="0" spcFirstLastPara="0" vertOverflow="overflow" horzOverflow="overflow" vert="horz" wrap="square" lIns="1600200" tIns="0" rIns="685800" bIns="0" numCol="1" spcCol="0" rtlCol="0" fromWordArt="0" anchor="b" anchorCtr="0" forceAA="0" compatLnSpc="1">
+                            <a:prstTxWarp prst="textNoShape">
+                              <a:avLst/>
+                            </a:prstTxWarp>
+                            <a:noAutofit/>
+                          </wps:bodyPr>
+                        </wps:wsp>
+                      </a:graphicData>
+                    </a:graphic>
+                    <wp14:sizeRelH relativeFrom="page">
+                      <wp14:pctWidth>94100</wp14:pctWidth>
+                    </wp14:sizeRelH>
+                    <wp14:sizeRelV relativeFrom="page">
+                      <wp14:pctHeight>0</wp14:pctHeight>
+                    </wp14:sizeRelV>
+                  </wp:anchor>
+                </w:drawing>
+              </mc:Choice>
+              <mc:Fallback>
+                <w:pict>
+                  <v:shape id="Text Box 154" o:spid="_x0000_s1027" type="#_x0000_t202" style="position:absolute;margin-left:0;margin-top:155.95pt;width:8in;height:118.45pt;z-index:251659264;visibility:visible;mso-wrap-style:square;mso-width-percent:941;mso-height-percent:0;mso-wrap-distance-left:9pt;mso-wrap-distance-top:0;mso-wrap-distance-right:9pt;mso-wrap-distance-bottom:0;mso-position-horizontal:center;mso-position-horizontal-relative:margin;mso-position-vertical:absolute;mso-position-vertical-relative:page;mso-width-percent:941;mso-height-percent:0;mso-width-relative:page;mso-height-relative:page;v-text-anchor:bottom" o:gfxdata="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" filled="f" stroked="f" strokeweight=".5pt">
+                    <v:textbox inset="126pt,0,54pt,0">
+                      <w:txbxContent>
+                        <w:p>
+                          <w:pPr>
+                            <w:jc w:val="right"/>
+                            <w:rPr>
+                              <w:color w:val="4472C4" w:themeColor="accent1"/>
+                              <w:sz w:val="64"/>
+                              <w:szCs w:val="64"/>
+                            </w:rPr>
+                          </w:pPr>
+                          <w:sdt>
+                            <w:sdtPr>
+                              <w:rPr>
+                                <w:caps/>
+                                <w:color w:val="4472C4" w:themeColor="accent1"/>
+                                <w:sz w:val="64"/>
+                                <w:szCs w:val="64"/>
+                              </w:rPr>
+                              <w:alias w:val="Title"/>
+                              <w:tag w:val=""/>
+                              <w:id w:val="630141079"/>
+                              <w:dataBinding w:prefixMappings="xmlns:ns0='http://purl.org/dc/elements/1.1/' xmlns:ns1='http://schemas.openxmlformats.org/package/2006/metadata/core-properties' " w:xpath="/ns1:coreProperties[1]/ns0:title[1]" w:storeItemID="{6C3C8BC8-F283-45AE-878A-BAB7291924A1}"/>
+                              <w:text w:multiLine="1"/>
+                            </w:sdtPr>
+                            <w:sdtEndPr>
+                              <w:rPr>
+                                <w:caps w:val="0"/>
+                              </w:rPr>
+                            </w:sdtEndPr>
+                            <w:sdtContent>
+                              <w:r>
+                                <w:rPr>
+                                  <w:caps/>
+                                  <w:color w:val="4472C4" w:themeColor="accent1"/>
+                                  <w:sz w:val="64"/>
+                                  <w:szCs w:val="64"/>
+                                </w:rPr>
+                                <w:t>Maces and Talons</w:t>
+                              </w:r>
+                            </w:sdtContent>
+                          </w:sdt>
+                        </w:p>
+                        <w:sdt>
+                          <w:sdtPr>
+                            <w:rPr>
+                              <w:color w:val="404040" w:themeColor="text1" w:themeTint="BF"/>
+                              <w:sz w:val="36"/>
+                              <w:szCs w:val="36"/>
+                            </w:rPr>
+                            <w:alias w:val="Subtitle"/>
+                            <w:tag w:val=""/>
+                            <w:id w:val="1759551507"/>
+                            <w:dataBinding w:prefixMappings="xmlns:ns0='http://purl.org/dc/elements/1.1/' xmlns:ns1='http://schemas.openxmlformats.org/package/2006/metadata/core-properties' " w:xpath="/ns1:coreProperties[1]/ns0:subject[1]" w:storeItemID="{6C3C8BC8-F283-45AE-878A-BAB7291924A1}"/>
+                            <w:text/>
+                          </w:sdtPr>
+                          <w:sdtContent>
+                            <w:p>
+                              <w:pPr>
+                                <w:jc w:val="right"/>
+                                <w:rPr>
+                                  <w:smallCaps/>
+                                  <w:color w:val="404040" w:themeColor="text1" w:themeTint="BF"/>
+                                  <w:sz w:val="36"/>
+                                  <w:szCs w:val="36"/>
+                                </w:rPr>
+                              </w:pPr>
+                              <w:r>
+                                <w:rPr>
+                                  <w:color w:val="404040" w:themeColor="text1" w:themeTint="BF"/>
+                                  <w:sz w:val="36"/>
+                                  <w:szCs w:val="36"/>
+                                </w:rPr>
+                                <w:t>Hnefatafl</w:t>
+                              </w:r>
+                            </w:p>
+                          </w:sdtContent>
+                        </w:sdt>
+                      </w:txbxContent>
+                    </v:textbox>
+                    <w10:wrap type="square" anchorx="margin" anchory="page"/>
+                  </v:shape>
+                </w:pict>
+              </mc:Fallback>
+            </mc:AlternateContent>
+          </w:r>
+          <w:r>
+            <w:br w:type="page"/>
+          </w:r>
+        </w:p>
+      </w:sdtContent>
+    </w:sdt>
     <w:p>
       <w:pPr>
         <w:pStyle w:val="Heading1"/>
       </w:pPr>
       <w:r>
+        <w:lastRenderedPageBreak/>
         <w:t>Background, Analysis and Process</w:t>
       </w:r>
     </w:p>
@@ -30,6 +679,48 @@
     </w:p>
     <w:p/>
     <w:p>
+      <w:r>
+        <w:t>Single player game</w:t>
+      </w:r>
+    </w:p>
+    <w:p/>
+    <w:p>
+      <w:r>
+        <w:t>Multiplayer game</w:t>
+      </w:r>
+    </w:p>
+    <w:p>
+      <w:r>
+        <w:tab/>
+        <w:t>Client</w:t>
+      </w:r>
+    </w:p>
+    <w:p/>
+    <w:p>
+      <w:r>
+        <w:tab/>
+        <w:t>Server</w:t>
+      </w:r>
+    </w:p>
+    <w:p/>
+    <w:p>
+      <w:r>
+        <w:tab/>
+        <w:t>Security</w:t>
+      </w:r>
+    </w:p>
+    <w:p>
+      <w:r>
+        <w:tab/>
+      </w:r>
+      <w:r>
+        <w:tab/>
+        <w:t>Client Id and user id cross checking</w:t>
+      </w:r>
+    </w:p>
+    <w:p/>
+    <w:p/>
+    <w:p>
       <w:pPr>
         <w:pStyle w:val="Heading1"/>
       </w:pPr>
@@ -39,13 +730,54 @@
     </w:p>
     <w:p/>
     <w:p>
+      <w:r>
+        <w:t>Testing program on different devices</w:t>
+      </w:r>
+    </w:p>
+    <w:p/>
+    <w:p>
+      <w:r>
+        <w:t>Testing server code with different scenarios</w:t>
+      </w:r>
+    </w:p>
+    <w:p/>
+    <w:p>
+      <w:r>
+        <w:t>Testing game scenarios</w:t>
+      </w:r>
+    </w:p>
+    <w:p>
+      <w:r>
+        <w:tab/>
+        <w:t xml:space="preserve">Single player </w:t>
+      </w:r>
+    </w:p>
+    <w:p/>
+    <w:p>
+      <w:r>
+        <w:tab/>
+        <w:t>Multiplayer</w:t>
+      </w:r>
+    </w:p>
+    <w:p/>
+    <w:p/>
+    <w:p/>
+    <w:p>
       <w:pPr>
         <w:pStyle w:val="Heading1"/>
       </w:pPr>
       <w:r>
+        <w:lastRenderedPageBreak/>
         <w:t>Critical Evaluation</w:t>
       </w:r>
-    </w:p>
+      <w:r>
+        <w:t xml:space="preserve"> 10% (1200 words)</w:t>
+      </w:r>
+      <w:bookmarkStart w:id="0" w:name="_GoBack"/>
+      <w:bookmarkEnd w:id="0"/>
+    </w:p>
+    <w:p/>
+    <w:p/>
     <w:p/>
     <w:p>
       <w:pPr>
@@ -63,13 +795,13 @@
       <w:r>
         <w:t>Appendices</w:t>
       </w:r>
-      <w:bookmarkStart w:id="0" w:name="_GoBack"/>
-      <w:bookmarkEnd w:id="0"/>
     </w:p>
     <w:sectPr>
       <w:pgSz w:w="11906" w:h="16838"/>
       <w:pgMar w:top="1440" w:right="1440" w:bottom="1440" w:left="1440" w:header="708" w:footer="708" w:gutter="0"/>
+      <w:pgNumType w:start="0"/>
       <w:cols w:space="708"/>
+      <w:titlePg/>
       <w:docGrid w:linePitch="360"/>
     </w:sectPr>
   </w:body>
@@ -535,6 +1267,54 @@
       <w:szCs w:val="32"/>
     </w:rPr>
   </w:style>
+  <w:style w:type="paragraph" w:styleId="NoSpacing">
+    <w:name w:val="No Spacing"/>
+    <w:link w:val="NoSpacingChar"/>
+    <w:uiPriority w:val="1"/>
+    <w:qFormat/>
+    <w:rsid w:val="00C45FA3"/>
+    <w:pPr>
+      <w:spacing w:after="0" w:line="240" w:lineRule="auto"/>
+    </w:pPr>
+    <w:rPr>
+      <w:rFonts w:eastAsiaTheme="minorEastAsia"/>
+      <w:lang w:val="en-US"/>
+    </w:rPr>
+  </w:style>
+  <w:style w:type="character" w:customStyle="1" w:styleId="NoSpacingChar">
+    <w:name w:val="No Spacing Char"/>
+    <w:basedOn w:val="DefaultParagraphFont"/>
+    <w:link w:val="NoSpacing"/>
+    <w:uiPriority w:val="1"/>
+    <w:rsid w:val="00C45FA3"/>
+    <w:rPr>
+      <w:rFonts w:eastAsiaTheme="minorEastAsia"/>
+      <w:lang w:val="en-US"/>
+    </w:rPr>
+  </w:style>
+  <w:style w:type="character" w:styleId="Hyperlink">
+    <w:name w:val="Hyperlink"/>
+    <w:basedOn w:val="DefaultParagraphFont"/>
+    <w:uiPriority w:val="99"/>
+    <w:unhideWhenUsed/>
+    <w:rsid w:val="00C45FA3"/>
+    <w:rPr>
+      <w:color w:val="0563C1" w:themeColor="hyperlink"/>
+      <w:u w:val="single"/>
+    </w:rPr>
+  </w:style>
+  <w:style w:type="character" w:styleId="UnresolvedMention">
+    <w:name w:val="Unresolved Mention"/>
+    <w:basedOn w:val="DefaultParagraphFont"/>
+    <w:uiPriority w:val="99"/>
+    <w:semiHidden/>
+    <w:unhideWhenUsed/>
+    <w:rsid w:val="00C45FA3"/>
+    <w:rPr>
+      <w:color w:val="808080"/>
+      <w:shd w:val="clear" w:color="auto" w:fill="E6E6E6"/>
+    </w:rPr>
+  </w:style>
 </w:styles>
 </file>
 

</xml_diff>